<commit_message>
looked at changes in Cf with flow condition reynolds number
Signed-off-by: lpender3672 <58957722+lpender3672@users.noreply.github.com>
</commit_message>
<xml_diff>
--- a/IIA/3A1/Transition_to_turbulence/3A1_TTT_tuesday_20_graphics.docx
+++ b/IIA/3A1/Transition_to_turbulence/3A1_TTT_tuesday_20_graphics.docx
@@ -109,9 +109,57 @@
         </w:rPr>
         <w:lastRenderedPageBreak/>
         <w:drawing>
-          <wp:inline distT="0" distB="0" distL="0" distR="0" wp14:anchorId="351F2EAA" wp14:editId="084E064E">
-            <wp:extent cx="5731510" cy="3777530"/>
-            <wp:effectExtent l="0" t="0" r="2540" b="0"/>
+          <wp:inline distT="0" distB="0" distL="0" distR="0" wp14:anchorId="4F97AC31" wp14:editId="0FE124E2">
+            <wp:extent cx="5731510" cy="2681288"/>
+            <wp:effectExtent l="0" t="0" r="2540" b="5080"/>
+            <wp:docPr id="1547650461" name="Picture 1547650461" descr="A screenshot of a computer&#10;&#10;Description automatically generated"/>
+            <wp:cNvGraphicFramePr>
+              <a:graphicFrameLocks xmlns:a="http://schemas.openxmlformats.org/drawingml/2006/main" noChangeAspect="1"/>
+            </wp:cNvGraphicFramePr>
+            <a:graphic xmlns:a="http://schemas.openxmlformats.org/drawingml/2006/main">
+              <a:graphicData uri="http://schemas.openxmlformats.org/drawingml/2006/picture">
+                <pic:pic xmlns:pic="http://schemas.openxmlformats.org/drawingml/2006/picture">
+                  <pic:nvPicPr>
+                    <pic:cNvPr id="1547650461" name="Picture 1547650461" descr="A screenshot of a computer&#10;&#10;Description automatically generated"/>
+                    <pic:cNvPicPr/>
+                  </pic:nvPicPr>
+                  <pic:blipFill rotWithShape="1">
+                    <a:blip r:embed="rId5"/>
+                    <a:srcRect b="29010"/>
+                    <a:stretch/>
+                  </pic:blipFill>
+                  <pic:spPr bwMode="auto">
+                    <a:xfrm>
+                      <a:off x="0" y="0"/>
+                      <a:ext cx="5731510" cy="2681288"/>
+                    </a:xfrm>
+                    <a:prstGeom prst="rect">
+                      <a:avLst/>
+                    </a:prstGeom>
+                    <a:ln>
+                      <a:noFill/>
+                    </a:ln>
+                    <a:extLst>
+                      <a:ext uri="{53640926-AAD7-44D8-BBD7-CCE9431645EC}">
+                        <a14:shadowObscured xmlns:a14="http://schemas.microsoft.com/office/drawing/2010/main"/>
+                      </a:ext>
+                    </a:extLst>
+                  </pic:spPr>
+                </pic:pic>
+              </a:graphicData>
+            </a:graphic>
+          </wp:inline>
+        </w:drawing>
+      </w:r>
+      <w:r>
+        <w:rPr>
+          <w:noProof/>
+          <w:lang w:eastAsia="en-GB"/>
+        </w:rPr>
+        <w:drawing>
+          <wp:inline distT="0" distB="0" distL="0" distR="0" wp14:anchorId="351F2EAA" wp14:editId="57D75640">
+            <wp:extent cx="5727700" cy="560705"/>
+            <wp:effectExtent l="0" t="0" r="6350" b="0"/>
             <wp:docPr id="2" name="Picture 2"/>
             <wp:cNvGraphicFramePr>
               <a:graphicFrameLocks xmlns:a="http://schemas.openxmlformats.org/drawingml/2006/main" noChangeAspect="1"/>
@@ -120,23 +168,30 @@
               <a:graphicData uri="http://schemas.openxmlformats.org/drawingml/2006/picture">
                 <pic:pic xmlns:pic="http://schemas.openxmlformats.org/drawingml/2006/picture">
                   <pic:nvPicPr>
-                    <pic:cNvPr id="0" name=""/>
+                    <pic:cNvPr id="2" name="Picture 2"/>
                     <pic:cNvPicPr/>
                   </pic:nvPicPr>
-                  <pic:blipFill>
+                  <pic:blipFill rotWithShape="1">
                     <a:blip r:embed="rId5"/>
-                    <a:stretch>
-                      <a:fillRect/>
-                    </a:stretch>
+                    <a:srcRect t="84608"/>
+                    <a:stretch/>
                   </pic:blipFill>
-                  <pic:spPr>
+                  <pic:spPr bwMode="auto">
                     <a:xfrm>
                       <a:off x="0" y="0"/>
-                      <a:ext cx="5731510" cy="3777530"/>
+                      <a:ext cx="5859547" cy="573612"/>
                     </a:xfrm>
                     <a:prstGeom prst="rect">
                       <a:avLst/>
                     </a:prstGeom>
+                    <a:ln>
+                      <a:noFill/>
+                    </a:ln>
+                    <a:extLst>
+                      <a:ext uri="{53640926-AAD7-44D8-BBD7-CCE9431645EC}">
+                        <a14:shadowObscured xmlns:a14="http://schemas.microsoft.com/office/drawing/2010/main"/>
+                      </a:ext>
+                    </a:extLst>
                   </pic:spPr>
                 </pic:pic>
               </a:graphicData>
@@ -148,13 +203,23 @@
     <w:p/>
     <w:p>
       <w:r>
-        <w:t>Dial setting: 820</w:t>
-      </w:r>
-    </w:p>
-    <w:p>
-      <w:r>
-        <w:t>Flow type: turbulent</w:t>
-      </w:r>
+        <w:t xml:space="preserve">Dial setting: </w:t>
+      </w:r>
+      <w:proofErr w:type="gramStart"/>
+      <w:r>
+        <w:t>820</w:t>
+      </w:r>
+      <w:proofErr w:type="gramEnd"/>
+    </w:p>
+    <w:p>
+      <w:r>
+        <w:t xml:space="preserve">Flow type: </w:t>
+      </w:r>
+      <w:proofErr w:type="gramStart"/>
+      <w:r>
+        <w:t>turbulent</w:t>
+      </w:r>
+      <w:proofErr w:type="gramEnd"/>
     </w:p>
     <w:p>
       <w:r>
@@ -167,11 +232,58 @@
           <w:noProof/>
           <w:lang w:eastAsia="en-GB"/>
         </w:rPr>
-        <w:lastRenderedPageBreak/>
         <w:drawing>
-          <wp:inline distT="0" distB="0" distL="0" distR="0" wp14:anchorId="345489F2" wp14:editId="2A3CD7D1">
-            <wp:extent cx="5731510" cy="3732830"/>
-            <wp:effectExtent l="0" t="0" r="2540" b="1270"/>
+          <wp:inline distT="0" distB="0" distL="0" distR="0" wp14:anchorId="225CCF61" wp14:editId="7D0D1BF2">
+            <wp:extent cx="5731510" cy="2725093"/>
+            <wp:effectExtent l="0" t="0" r="2540" b="0"/>
+            <wp:docPr id="1752655181" name="Picture 1752655181" descr="A screenshot of a computer&#10;&#10;Description automatically generated"/>
+            <wp:cNvGraphicFramePr>
+              <a:graphicFrameLocks xmlns:a="http://schemas.openxmlformats.org/drawingml/2006/main" noChangeAspect="1"/>
+            </wp:cNvGraphicFramePr>
+            <a:graphic xmlns:a="http://schemas.openxmlformats.org/drawingml/2006/main">
+              <a:graphicData uri="http://schemas.openxmlformats.org/drawingml/2006/picture">
+                <pic:pic xmlns:pic="http://schemas.openxmlformats.org/drawingml/2006/picture">
+                  <pic:nvPicPr>
+                    <pic:cNvPr id="1752655181" name="Picture 1752655181" descr="A screenshot of a computer&#10;&#10;Description automatically generated"/>
+                    <pic:cNvPicPr/>
+                  </pic:nvPicPr>
+                  <pic:blipFill rotWithShape="1">
+                    <a:blip r:embed="rId6"/>
+                    <a:srcRect b="26990"/>
+                    <a:stretch/>
+                  </pic:blipFill>
+                  <pic:spPr bwMode="auto">
+                    <a:xfrm>
+                      <a:off x="0" y="0"/>
+                      <a:ext cx="5731510" cy="2725093"/>
+                    </a:xfrm>
+                    <a:prstGeom prst="rect">
+                      <a:avLst/>
+                    </a:prstGeom>
+                    <a:ln>
+                      <a:noFill/>
+                    </a:ln>
+                    <a:extLst>
+                      <a:ext uri="{53640926-AAD7-44D8-BBD7-CCE9431645EC}">
+                        <a14:shadowObscured xmlns:a14="http://schemas.microsoft.com/office/drawing/2010/main"/>
+                      </a:ext>
+                    </a:extLst>
+                  </pic:spPr>
+                </pic:pic>
+              </a:graphicData>
+            </a:graphic>
+          </wp:inline>
+        </w:drawing>
+      </w:r>
+      <w:r>
+        <w:rPr>
+          <w:noProof/>
+          <w:lang w:eastAsia="en-GB"/>
+        </w:rPr>
+        <w:drawing>
+          <wp:inline distT="0" distB="0" distL="0" distR="0" wp14:anchorId="345489F2" wp14:editId="6AFF3808">
+            <wp:extent cx="5731510" cy="441325"/>
+            <wp:effectExtent l="0" t="0" r="2540" b="0"/>
             <wp:docPr id="3" name="Picture 3"/>
             <wp:cNvGraphicFramePr>
               <a:graphicFrameLocks xmlns:a="http://schemas.openxmlformats.org/drawingml/2006/main" noChangeAspect="1"/>
@@ -183,20 +295,27 @@
                     <pic:cNvPr id="0" name=""/>
                     <pic:cNvPicPr/>
                   </pic:nvPicPr>
-                  <pic:blipFill>
+                  <pic:blipFill rotWithShape="1">
                     <a:blip r:embed="rId6"/>
-                    <a:stretch>
-                      <a:fillRect/>
-                    </a:stretch>
+                    <a:srcRect t="88169"/>
+                    <a:stretch/>
                   </pic:blipFill>
-                  <pic:spPr>
+                  <pic:spPr bwMode="auto">
                     <a:xfrm>
                       <a:off x="0" y="0"/>
-                      <a:ext cx="5731510" cy="3732830"/>
+                      <a:ext cx="5737523" cy="441788"/>
                     </a:xfrm>
                     <a:prstGeom prst="rect">
                       <a:avLst/>
                     </a:prstGeom>
+                    <a:ln>
+                      <a:noFill/>
+                    </a:ln>
+                    <a:extLst>
+                      <a:ext uri="{53640926-AAD7-44D8-BBD7-CCE9431645EC}">
+                        <a14:shadowObscured xmlns:a14="http://schemas.microsoft.com/office/drawing/2010/main"/>
+                      </a:ext>
+                    </a:extLst>
                   </pic:spPr>
                 </pic:pic>
               </a:graphicData>
@@ -221,10 +340,59 @@
           <w:noProof/>
           <w:lang w:eastAsia="en-GB"/>
         </w:rPr>
+        <w:lastRenderedPageBreak/>
         <w:drawing>
-          <wp:inline distT="0" distB="0" distL="0" distR="0" wp14:anchorId="7B302AAA" wp14:editId="01E1AF60">
-            <wp:extent cx="5731510" cy="3784879"/>
-            <wp:effectExtent l="0" t="0" r="2540" b="6350"/>
+          <wp:inline distT="0" distB="0" distL="0" distR="0" wp14:anchorId="66AC4DA1" wp14:editId="4C4E433A">
+            <wp:extent cx="5731510" cy="2533650"/>
+            <wp:effectExtent l="0" t="0" r="2540" b="0"/>
+            <wp:docPr id="725203729" name="Picture 725203729" descr="A screenshot of a computer&#10;&#10;Description automatically generated"/>
+            <wp:cNvGraphicFramePr>
+              <a:graphicFrameLocks xmlns:a="http://schemas.openxmlformats.org/drawingml/2006/main" noChangeAspect="1"/>
+            </wp:cNvGraphicFramePr>
+            <a:graphic xmlns:a="http://schemas.openxmlformats.org/drawingml/2006/main">
+              <a:graphicData uri="http://schemas.openxmlformats.org/drawingml/2006/picture">
+                <pic:pic xmlns:pic="http://schemas.openxmlformats.org/drawingml/2006/picture">
+                  <pic:nvPicPr>
+                    <pic:cNvPr id="725203729" name="Picture 725203729" descr="A screenshot of a computer&#10;&#10;Description automatically generated"/>
+                    <pic:cNvPicPr/>
+                  </pic:nvPicPr>
+                  <pic:blipFill rotWithShape="1">
+                    <a:blip r:embed="rId7"/>
+                    <a:srcRect b="33054"/>
+                    <a:stretch/>
+                  </pic:blipFill>
+                  <pic:spPr bwMode="auto">
+                    <a:xfrm>
+                      <a:off x="0" y="0"/>
+                      <a:ext cx="5731510" cy="2533650"/>
+                    </a:xfrm>
+                    <a:prstGeom prst="rect">
+                      <a:avLst/>
+                    </a:prstGeom>
+                    <a:ln>
+                      <a:noFill/>
+                    </a:ln>
+                    <a:extLst>
+                      <a:ext uri="{53640926-AAD7-44D8-BBD7-CCE9431645EC}">
+                        <a14:shadowObscured xmlns:a14="http://schemas.microsoft.com/office/drawing/2010/main"/>
+                      </a:ext>
+                    </a:extLst>
+                  </pic:spPr>
+                </pic:pic>
+              </a:graphicData>
+            </a:graphic>
+          </wp:inline>
+        </w:drawing>
+      </w:r>
+      <w:r>
+        <w:rPr>
+          <w:noProof/>
+          <w:lang w:eastAsia="en-GB"/>
+        </w:rPr>
+        <w:drawing>
+          <wp:inline distT="0" distB="0" distL="0" distR="0" wp14:anchorId="7B302AAA" wp14:editId="3424C921">
+            <wp:extent cx="5731088" cy="511810"/>
+            <wp:effectExtent l="0" t="0" r="3175" b="2540"/>
             <wp:docPr id="4" name="Picture 4"/>
             <wp:cNvGraphicFramePr>
               <a:graphicFrameLocks xmlns:a="http://schemas.openxmlformats.org/drawingml/2006/main" noChangeAspect="1"/>
@@ -233,23 +401,30 @@
               <a:graphicData uri="http://schemas.openxmlformats.org/drawingml/2006/picture">
                 <pic:pic xmlns:pic="http://schemas.openxmlformats.org/drawingml/2006/picture">
                   <pic:nvPicPr>
-                    <pic:cNvPr id="0" name=""/>
+                    <pic:cNvPr id="4" name="Picture 4"/>
                     <pic:cNvPicPr/>
                   </pic:nvPicPr>
-                  <pic:blipFill>
+                  <pic:blipFill rotWithShape="1">
                     <a:blip r:embed="rId7"/>
-                    <a:stretch>
-                      <a:fillRect/>
-                    </a:stretch>
+                    <a:srcRect t="86477"/>
+                    <a:stretch/>
                   </pic:blipFill>
-                  <pic:spPr>
+                  <pic:spPr bwMode="auto">
                     <a:xfrm>
                       <a:off x="0" y="0"/>
-                      <a:ext cx="5731510" cy="3784879"/>
+                      <a:ext cx="5731510" cy="511848"/>
                     </a:xfrm>
                     <a:prstGeom prst="rect">
                       <a:avLst/>
                     </a:prstGeom>
+                    <a:ln>
+                      <a:noFill/>
+                    </a:ln>
+                    <a:extLst>
+                      <a:ext uri="{53640926-AAD7-44D8-BBD7-CCE9431645EC}">
+                        <a14:shadowObscured xmlns:a14="http://schemas.microsoft.com/office/drawing/2010/main"/>
+                      </a:ext>
+                    </a:extLst>
                   </pic:spPr>
                 </pic:pic>
               </a:graphicData>

</xml_diff>